<commit_message>
updated scope ( brokerFree's cut )
</commit_message>
<xml_diff>
--- a/Documentations/Documentation.docx
+++ b/Documentations/Documentation.docx
@@ -145,21 +145,7 @@
                                 <w:rPr>
                                   <w:color w:val="FFFFFF" w:themeColor="background1"/>
                                 </w:rPr>
-                                <w:t>-</w:t>
-                              </w:r>
-                              <w:proofErr w:type="spellStart"/>
-                              <w:r>
-                                <w:rPr>
-                                  <w:color w:val="FFFFFF" w:themeColor="background1"/>
-                                </w:rPr>
-                                <w:t>Jayesh</w:t>
-                              </w:r>
-                              <w:proofErr w:type="spellEnd"/>
-                              <w:r>
-                                <w:rPr>
-                                  <w:color w:val="FFFFFF" w:themeColor="background1"/>
-                                </w:rPr>
-                                <w:t xml:space="preserve"> Gaur</w:t>
+                                <w:t>-Jayesh Gaur</w:t>
                               </w:r>
                             </w:p>
                             <w:p>
@@ -464,6 +450,17 @@
         <w:t>Admin can offer one of the estates out of the estates the user is interested in to the customer at a discount. Only one estate can be offered at a discount at one point of time.</w:t>
       </w:r>
     </w:p>
+    <w:p>
+      <w:pPr>
+        <w:numPr>
+          <w:ilvl w:val="0"/>
+          <w:numId w:val="4"/>
+        </w:numPr>
+      </w:pPr>
+      <w:r>
+        <w:t>While listing a new property, a percentage amount of the listing price is payable to the website.</w:t>
+      </w:r>
+    </w:p>
     <w:p/>
     <w:p>
       <w:pPr>
@@ -892,19 +889,7 @@
         <w:rPr>
           <w:b/>
         </w:rPr>
-        <w:t>(</w:t>
-      </w:r>
-      <w:r>
-        <w:rPr>
-          <w:b/>
-        </w:rPr>
-        <w:t>Customer</w:t>
-      </w:r>
-      <w:r>
-        <w:rPr>
-          <w:b/>
-        </w:rPr>
-        <w:t>)</w:t>
+        <w:t>(Customer)</w:t>
       </w:r>
     </w:p>
     <w:p>
@@ -964,13 +949,7 @@
           <w:bCs/>
         </w:rPr>
         <w:tab/>
-        <w:t xml:space="preserve">Admin can update the </w:t>
-      </w:r>
-      <w:r>
-        <w:rPr>
-          <w:bCs/>
-        </w:rPr>
-        <w:t>status of any property after scheduling the visit from the user and user confirming after visiting offline.</w:t>
+        <w:t>Admin can update the status of any property after scheduling the visit from the user and user confirming after visiting offline.</w:t>
       </w:r>
     </w:p>
     <w:p/>
@@ -2776,12 +2755,12 @@
     </w:p>
     <w:p>
       <w:pPr>
-        <w:ind w:end="-17.05pt"/>
-      </w:pPr>
-    </w:p>
-    <w:p>
-      <w:pPr>
-        <w:ind w:end="-17.05pt"/>
+        <w:ind w:end="-16.95pt"/>
+      </w:pPr>
+    </w:p>
+    <w:p>
+      <w:pPr>
+        <w:ind w:end="-16.95pt"/>
       </w:pPr>
       <w:r>
         <w:rPr>
@@ -2798,7 +2777,7 @@
     </w:p>
     <w:p>
       <w:pPr>
-        <w:ind w:end="-17.05pt"/>
+        <w:ind w:end="-16.95pt"/>
       </w:pPr>
       <w:r>
         <w:rPr>
@@ -2856,7 +2835,7 @@
     </w:p>
     <w:p>
       <w:pPr>
-        <w:ind w:end="-17.05pt"/>
+        <w:ind w:end="-16.95pt"/>
       </w:pPr>
       <w:r>
         <w:rPr>
@@ -2872,7 +2851,7 @@
     </w:p>
     <w:p>
       <w:pPr>
-        <w:ind w:end="-17.05pt"/>
+        <w:ind w:end="-16.95pt"/>
       </w:pPr>
       <w:r>
         <w:rPr>

</xml_diff>